<commit_message>
support rotate, and textbox in shape
</commit_message>
<xml_diff>
--- a/test/word/shape/rotate.docx
+++ b/test/word/shape/rotate.docx
@@ -54,6 +54,23 @@
                           <a:schemeClr val="lt1"/>
                         </a:fontRef>
                       </wps:style>
+                      <wps:txbx>
+                        <w:txbxContent>
+                          <w:p>
+                            <w:pPr>
+                              <w:jc w:val="center"/>
+                            </w:pPr>
+                            <w:r>
+                              <w:t>On the Insert tab, the galleries include items that are designed to coordinate with the overall look of your document.</w:t>
+                            </w:r>
+                          </w:p>
+                          <w:p>
+                            <w:pPr>
+                              <w:jc w:val="center"/>
+                            </w:pPr>
+                          </w:p>
+                        </w:txbxContent>
+                      </wps:txbx>
                       <wps:bodyPr rot="0" spcFirstLastPara="0" vertOverflow="overflow" horzOverflow="overflow" vert="horz" wrap="square" lIns="91440" tIns="45720" rIns="91440" bIns="45720" numCol="1" spcCol="0" rtlCol="0" fromWordArt="0" anchor="ctr" anchorCtr="0" forceAA="0" compatLnSpc="1">
                         <a:prstTxWarp prst="textNoShape">
                           <a:avLst/>
@@ -68,7 +85,25 @@
           </mc:Choice>
           <mc:Fallback>
             <w:pict>
-              <v:rect id="Rectangle 1" o:spid="_x0000_s1026" style="position:absolute;margin-left:74.25pt;margin-top:66pt;width:218.25pt;height:115.5pt;rotation:1575828fd;z-index:251659264;visibility:visible;mso-wrap-style:square;mso-wrap-distance-left:9pt;mso-wrap-distance-top:0;mso-wrap-distance-right:9pt;mso-wrap-distance-bottom:0;mso-position-horizontal:absolute;mso-position-horizontal-relative:text;mso-position-vertical:absolute;mso-position-vertical-relative:text;v-text-anchor:middle" o:gfxdata="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" fillcolor="#4f81bd [3204]" strokecolor="#243f60 [1604]" strokeweight="2pt"/>
+              <v:rect id="Rectangle 1" o:spid="_x0000_s1026" style="position:absolute;margin-left:74.25pt;margin-top:66pt;width:218.25pt;height:115.5pt;rotation:1575828fd;z-index:251659264;visibility:visible;mso-wrap-style:square;mso-wrap-distance-left:9pt;mso-wrap-distance-top:0;mso-wrap-distance-right:9pt;mso-wrap-distance-bottom:0;mso-position-horizontal:absolute;mso-position-horizontal-relative:text;mso-position-vertical:absolute;mso-position-vertical-relative:text;v-text-anchor:middle" o:gfxdata="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" fillcolor="#4f81bd [3204]" strokecolor="#243f60 [1604]" strokeweight="2pt">
+                <v:textbox>
+                  <w:txbxContent>
+                    <w:p>
+                      <w:pPr>
+                        <w:jc w:val="center"/>
+                      </w:pPr>
+                      <w:r>
+                        <w:t>On the Insert tab, the galleries include items that are designed to coordinate with the overall look of your document.</w:t>
+                      </w:r>
+                    </w:p>
+                    <w:p>
+                      <w:pPr>
+                        <w:jc w:val="center"/>
+                      </w:pPr>
+                    </w:p>
+                  </w:txbxContent>
+                </v:textbox>
+              </v:rect>
             </w:pict>
           </mc:Fallback>
         </mc:AlternateContent>

</xml_diff>